<commit_message>
Add Know Issues section to Gaia Plugin doc for clipboard problem with Webstart.
</commit_message>
<xml_diff>
--- a/plugin/doc/GAIAPluginDoc.docx
+++ b/plugin/doc/GAIAPluginDoc.docx
@@ -96,12 +96,7 @@
         <w:t>Gaia</w:t>
       </w:r>
       <w:r>
-        <w:t xml:space="preserve"> is a spacecraft </w:t>
-      </w:r>
-      <w:bookmarkStart w:id="0" w:name="_GoBack"/>
-      <w:bookmarkEnd w:id="0"/>
-      <w:r>
-        <w:t xml:space="preserve">launched by the European Space Agency (ESA) to measure the positions and distances to stars.  </w:t>
+        <w:t xml:space="preserve"> is a spacecraft launched by the European Space Agency (ESA) to measure the positions and distances to stars.  </w:t>
       </w:r>
       <w:r>
         <w:t xml:space="preserve">The </w:t>
@@ -870,6 +865,123 @@
         <w:t>You can expand these tables to see the columns and data descriptions are easily accessed from here as well.</w:t>
       </w:r>
     </w:p>
+    <w:p>
+      <w:pPr>
+        <w:pStyle w:val="Heading2"/>
+      </w:pPr>
+      <w:r>
+        <w:t>Known Issues</w:t>
+      </w:r>
+    </w:p>
+    <w:p>
+      <w:r>
+        <w:t xml:space="preserve">If </w:t>
+      </w:r>
+      <w:proofErr w:type="spellStart"/>
+      <w:r>
+        <w:t>VStar</w:t>
+      </w:r>
+      <w:proofErr w:type="spellEnd"/>
+      <w:r>
+        <w:t xml:space="preserve"> is launched via </w:t>
+      </w:r>
+      <w:proofErr w:type="spellStart"/>
+      <w:r>
+        <w:t>Webstart</w:t>
+      </w:r>
+      <w:proofErr w:type="spellEnd"/>
+      <w:r>
+        <w:t xml:space="preserve"> (as is the case when clicking the “Download </w:t>
+      </w:r>
+      <w:proofErr w:type="spellStart"/>
+      <w:r>
+        <w:t>VStar</w:t>
+      </w:r>
+      <w:proofErr w:type="spellEnd"/>
+      <w:r>
+        <w:t xml:space="preserve"> Now” button on </w:t>
+      </w:r>
+      <w:hyperlink r:id="rId16" w:history="1">
+        <w:r>
+          <w:rPr>
+            <w:rStyle w:val="Hyperlink"/>
+          </w:rPr>
+          <w:t>http://aavso.org/vstar</w:t>
+        </w:r>
+      </w:hyperlink>
+      <w:r>
+        <w:t xml:space="preserve">) then you will be unable to copy and paste between the Gaia plugin and other </w:t>
+      </w:r>
+      <w:r>
+        <w:lastRenderedPageBreak/>
+        <w:t xml:space="preserve">applications on the system.  This can be very inconvenient with the long Gaia </w:t>
+      </w:r>
+      <w:proofErr w:type="spellStart"/>
+      <w:r>
+        <w:t>source_id</w:t>
+      </w:r>
+      <w:proofErr w:type="spellEnd"/>
+      <w:r>
+        <w:t xml:space="preserve"> entry.  This problem is not unique to the Gaia plugin and exists for all plugins.  The code to fix this is rather involved.  </w:t>
+      </w:r>
+    </w:p>
+    <w:p>
+      <w:r>
+        <w:t xml:space="preserve">The workaround is to download </w:t>
+      </w:r>
+      <w:proofErr w:type="spellStart"/>
+      <w:r>
+        <w:t>VStar</w:t>
+      </w:r>
+      <w:proofErr w:type="spellEnd"/>
+      <w:r>
+        <w:t xml:space="preserve"> to your local machine and launch it there.</w:t>
+      </w:r>
+      <w:r>
+        <w:t xml:space="preserve">  Instructions and a link for doing this are available just below the “Download</w:t>
+      </w:r>
+      <w:r>
+        <w:t xml:space="preserve"> </w:t>
+      </w:r>
+      <w:proofErr w:type="spellStart"/>
+      <w:r>
+        <w:t>VStar</w:t>
+      </w:r>
+      <w:proofErr w:type="spellEnd"/>
+      <w:r>
+        <w:t xml:space="preserve"> Now” button – look for the link “</w:t>
+      </w:r>
+      <w:proofErr w:type="spellStart"/>
+      <w:r>
+        <w:t>SourceForge</w:t>
+      </w:r>
+      <w:proofErr w:type="spellEnd"/>
+      <w:r>
+        <w:t xml:space="preserve"> </w:t>
+      </w:r>
+      <w:proofErr w:type="spellStart"/>
+      <w:r>
+        <w:t>VStar</w:t>
+      </w:r>
+      <w:proofErr w:type="spellEnd"/>
+      <w:r>
+        <w:t xml:space="preserve"> download page</w:t>
+      </w:r>
+      <w:r>
+        <w:t xml:space="preserve">”.  On Windows, open the readme.txt file with </w:t>
+      </w:r>
+      <w:proofErr w:type="spellStart"/>
+      <w:r>
+        <w:t>Wordpad</w:t>
+      </w:r>
+      <w:proofErr w:type="spellEnd"/>
+      <w:r>
+        <w:t xml:space="preserve"> instead of Notepad.</w:t>
+      </w:r>
+      <w:bookmarkStart w:id="0" w:name="_GoBack"/>
+      <w:bookmarkEnd w:id="0"/>
+    </w:p>
+    <w:p/>
     <w:sectPr>
       <w:pgSz w:w="12240" w:h="15840"/>
       <w:pgMar w:top="1440" w:right="1440" w:bottom="1440" w:left="1440" w:header="720" w:footer="720" w:gutter="0"/>

</xml_diff>